<commit_message>
pridana ymena uhlu pohledu yadani komplet v1
</commit_message>
<xml_diff>
--- a/Pozadavky_PGRF3_Task1.docx
+++ b/Pozadavky_PGRF3_Task1.docx
@@ -1,6 +1,6 @@
 
 <file path=word/document.xml><?xml version="1.0" encoding="utf-8"?>
-<w:document xmlns:wpc="http://schemas.microsoft.com/office/word/2010/wordprocessingCanvas" xmlns:cx="http://schemas.microsoft.com/office/drawing/2014/chartex" xmlns:cx1="http://schemas.microsoft.com/office/drawing/2015/9/8/chartex" xmlns:cx2="http://schemas.microsoft.com/office/drawing/2015/10/21/chartex" xmlns:cx3="http://schemas.microsoft.com/office/drawing/2016/5/9/chartex" xmlns:cx4="http://schemas.microsoft.com/office/drawing/2016/5/10/chartex" xmlns:cx5="http://schemas.microsoft.com/office/drawing/2016/5/11/chartex" xmlns:cx6="http://schemas.microsoft.com/office/drawing/2016/5/12/chartex" xmlns:cx7="http://schemas.microsoft.com/office/drawing/2016/5/13/chartex" xmlns:cx8="http://schemas.microsoft.com/office/drawing/2016/5/14/chartex" xmlns:mc="http://schemas.openxmlformats.org/markup-compatibility/2006" xmlns:aink="http://schemas.microsoft.com/office/drawing/2016/ink" xmlns:am3d="http://schemas.microsoft.com/office/drawing/2017/model3d" xmlns:o="urn:schemas-microsoft-com:office:office" xmlns:oel="http://schemas.microsoft.com/office/2019/extlst" xmlns:r="http://schemas.openxmlformats.org/officeDocument/2006/relationships" xmlns:m="http://schemas.openxmlformats.org/officeDocument/2006/math" xmlns:v="urn:schemas-microsoft-com:vml" xmlns:wp14="http://schemas.microsoft.com/office/word/2010/wordprocessingDrawing" xmlns:wp="http://schemas.openxmlformats.org/drawingml/2006/wordprocessingDrawing" xmlns:w10="urn:schemas-microsoft-com:office:word" xmlns:w="http://schemas.openxmlformats.org/wordprocessingml/2006/main" xmlns:w14="http://schemas.microsoft.com/office/word/2010/wordml" xmlns:w15="http://schemas.microsoft.com/office/word/2012/wordml" xmlns:w16cex="http://schemas.microsoft.com/office/word/2018/wordml/cex" xmlns:w16cid="http://schemas.microsoft.com/office/word/2016/wordml/cid" xmlns:w16="http://schemas.microsoft.com/office/word/2018/wordml" xmlns:w16sdtdh="http://schemas.microsoft.com/office/word/2020/wordml/sdtdatahash" xmlns:w16se="http://schemas.microsoft.com/office/word/2015/wordml/symex" xmlns:wpg="http://schemas.microsoft.com/office/word/2010/wordprocessingGroup" xmlns:wpi="http://schemas.microsoft.com/office/word/2010/wordprocessingInk" xmlns:wne="http://schemas.microsoft.com/office/word/2006/wordml" xmlns:wps="http://schemas.microsoft.com/office/word/2010/wordprocessingShape" mc:Ignorable="w14 w15 w16se w16cid w16 w16cex w16sdtdh wp14">
+<w:document xmlns:wpc="http://schemas.microsoft.com/office/word/2010/wordprocessingCanvas" xmlns:cx="http://schemas.microsoft.com/office/drawing/2014/chartex" xmlns:cx1="http://schemas.microsoft.com/office/drawing/2015/9/8/chartex" xmlns:cx2="http://schemas.microsoft.com/office/drawing/2015/10/21/chartex" xmlns:cx3="http://schemas.microsoft.com/office/drawing/2016/5/9/chartex" xmlns:cx4="http://schemas.microsoft.com/office/drawing/2016/5/10/chartex" xmlns:cx5="http://schemas.microsoft.com/office/drawing/2016/5/11/chartex" xmlns:cx6="http://schemas.microsoft.com/office/drawing/2016/5/12/chartex" xmlns:cx7="http://schemas.microsoft.com/office/drawing/2016/5/13/chartex" xmlns:cx8="http://schemas.microsoft.com/office/drawing/2016/5/14/chartex" xmlns:mc="http://schemas.openxmlformats.org/markup-compatibility/2006" xmlns:aink="http://schemas.microsoft.com/office/drawing/2016/ink" xmlns:am3d="http://schemas.microsoft.com/office/drawing/2017/model3d" xmlns:o="urn:schemas-microsoft-com:office:office" xmlns:oel="http://schemas.microsoft.com/office/2019/extlst" xmlns:r="http://schemas.openxmlformats.org/officeDocument/2006/relationships" xmlns:m="http://schemas.openxmlformats.org/officeDocument/2006/math" xmlns:v="urn:schemas-microsoft-com:vml" xmlns:wp14="http://schemas.microsoft.com/office/word/2010/wordprocessingDrawing" xmlns:wp="http://schemas.openxmlformats.org/drawingml/2006/wordprocessingDrawing" xmlns:w10="urn:schemas-microsoft-com:office:word" xmlns:w="http://schemas.openxmlformats.org/wordprocessingml/2006/main" xmlns:w14="http://schemas.microsoft.com/office/word/2010/wordml" xmlns:w15="http://schemas.microsoft.com/office/word/2012/wordml" xmlns:w16cex="http://schemas.microsoft.com/office/word/2018/wordml/cex" xmlns:w16cid="http://schemas.microsoft.com/office/word/2016/wordml/cid" xmlns:w16="http://schemas.microsoft.com/office/word/2018/wordml" xmlns:w16du="http://schemas.microsoft.com/office/word/2023/wordml/word16du" xmlns:w16sdtdh="http://schemas.microsoft.com/office/word/2020/wordml/sdtdatahash" xmlns:w16se="http://schemas.microsoft.com/office/word/2015/wordml/symex" xmlns:wpg="http://schemas.microsoft.com/office/word/2010/wordprocessingGroup" xmlns:wpi="http://schemas.microsoft.com/office/word/2010/wordprocessingInk" xmlns:wne="http://schemas.microsoft.com/office/word/2006/wordml" xmlns:wps="http://schemas.microsoft.com/office/word/2010/wordprocessingShape" mc:Ignorable="w14 w15 w16se w16cid w16 w16cex w16sdtdh wp14">
   <w:body>
     <w:tbl>
       <w:tblPr>
@@ -37,7 +37,6 @@
             <w:pPr>
               <w:widowControl w:val="0"/>
               <w:spacing w:after="0" w:line="240" w:lineRule="auto"/>
-              <w:jc w:val="right"/>
               <w:rPr>
                 <w:rFonts w:ascii="Arial" w:eastAsia="Times New Roman" w:hAnsi="Arial" w:cs="Arial"/>
                 <w:b w:val="0"/>
@@ -195,7 +194,6 @@
             <w:pPr>
               <w:widowControl w:val="0"/>
               <w:spacing w:after="0" w:line="240" w:lineRule="auto"/>
-              <w:jc w:val="right"/>
               <w:rPr>
                 <w:rFonts w:ascii="Arial" w:eastAsia="Times New Roman" w:hAnsi="Arial" w:cs="Arial"/>
                 <w:i w:val="0"/>
@@ -320,7 +318,6 @@
             <w:pPr>
               <w:widowControl w:val="0"/>
               <w:spacing w:after="0" w:line="240" w:lineRule="auto"/>
-              <w:jc w:val="right"/>
               <w:rPr>
                 <w:rFonts w:ascii="Arial" w:eastAsia="Times New Roman" w:hAnsi="Arial" w:cs="Arial"/>
                 <w:i w:val="0"/>
@@ -338,21 +335,8 @@
                 <w:szCs w:val="24"/>
                 <w:lang w:eastAsia="cs-CZ"/>
               </w:rPr>
-              <w:t xml:space="preserve">Reprezentace </w:t>
-            </w:r>
-            <w:proofErr w:type="spellStart"/>
-            <w:r>
-              <w:rPr>
-                <w:rFonts w:ascii="Arial" w:eastAsia="Times New Roman" w:hAnsi="Arial" w:cs="Arial"/>
-                <w:i w:val="0"/>
-                <w:iCs/>
-                <w:sz w:val="20"/>
-                <w:szCs w:val="24"/>
-                <w:lang w:eastAsia="cs-CZ"/>
-              </w:rPr>
-              <w:t>gridu</w:t>
-            </w:r>
-            <w:proofErr w:type="spellEnd"/>
+              <w:t>Reprezentace gridu</w:t>
+            </w:r>
           </w:p>
         </w:tc>
         <w:tc>
@@ -494,7 +478,6 @@
             <w:pPr>
               <w:widowControl w:val="0"/>
               <w:spacing w:after="0" w:line="240" w:lineRule="auto"/>
-              <w:jc w:val="right"/>
               <w:rPr>
                 <w:rFonts w:ascii="Arial" w:eastAsia="Times New Roman" w:hAnsi="Arial" w:cs="Arial"/>
                 <w:i w:val="0"/>
@@ -622,6 +605,33 @@
                 <w:lang w:eastAsia="cs-CZ"/>
               </w:rPr>
             </w:pPr>
+            <w:r>
+              <w:rPr>
+                <w:rFonts w:ascii="Times New Roman" w:eastAsia="Times New Roman" w:hAnsi="Times New Roman" w:cs="Times New Roman"/>
+                <w:sz w:val="20"/>
+                <w:szCs w:val="20"/>
+                <w:lang w:eastAsia="cs-CZ"/>
+              </w:rPr>
+              <w:t>Nekresl</w:t>
+            </w:r>
+            <w:r>
+              <w:rPr>
+                <w:rFonts w:ascii="Times New Roman" w:eastAsia="Times New Roman" w:hAnsi="Times New Roman" w:cs="Times New Roman"/>
+                <w:sz w:val="20"/>
+                <w:szCs w:val="20"/>
+                <w:lang w:eastAsia="cs-CZ"/>
+              </w:rPr>
+              <w:t>í</w:t>
+            </w:r>
+            <w:r>
+              <w:rPr>
+                <w:rFonts w:ascii="Times New Roman" w:eastAsia="Times New Roman" w:hAnsi="Times New Roman" w:cs="Times New Roman"/>
+                <w:sz w:val="20"/>
+                <w:szCs w:val="20"/>
+                <w:lang w:eastAsia="cs-CZ"/>
+              </w:rPr>
+              <w:t xml:space="preserve"> mi</w:t>
+            </w:r>
           </w:p>
         </w:tc>
       </w:tr>
@@ -643,7 +653,6 @@
             <w:pPr>
               <w:widowControl w:val="0"/>
               <w:spacing w:after="0" w:line="240" w:lineRule="auto"/>
-              <w:jc w:val="right"/>
               <w:rPr>
                 <w:rFonts w:ascii="Arial" w:eastAsia="Times New Roman" w:hAnsi="Arial" w:cs="Arial"/>
                 <w:i w:val="0"/>
@@ -753,6 +762,16 @@
                 <w:lang w:eastAsia="cs-CZ"/>
               </w:rPr>
             </w:pPr>
+            <w:r>
+              <w:rPr>
+                <w:rFonts w:ascii="Times New Roman" w:eastAsia="Times New Roman" w:hAnsi="Times New Roman" w:cs="Times New Roman"/>
+                <w:sz w:val="20"/>
+                <w:szCs w:val="20"/>
+                <w:highlight w:val="yellow"/>
+                <w:lang w:eastAsia="cs-CZ"/>
+              </w:rPr>
+              <w:t>1.2</w:t>
+            </w:r>
           </w:p>
         </w:tc>
         <w:tc>
@@ -799,7 +818,6 @@
             <w:pPr>
               <w:widowControl w:val="0"/>
               <w:spacing w:after="0" w:line="240" w:lineRule="auto"/>
-              <w:jc w:val="right"/>
               <w:rPr>
                 <w:rFonts w:ascii="Arial" w:eastAsia="Times New Roman" w:hAnsi="Arial" w:cs="Arial"/>
                 <w:i w:val="0"/>
@@ -901,6 +919,16 @@
                 <w:lang w:eastAsia="cs-CZ"/>
               </w:rPr>
             </w:pPr>
+            <w:r>
+              <w:rPr>
+                <w:rFonts w:ascii="Times New Roman" w:eastAsia="Times New Roman" w:hAnsi="Times New Roman" w:cs="Times New Roman"/>
+                <w:sz w:val="20"/>
+                <w:szCs w:val="20"/>
+                <w:highlight w:val="yellow"/>
+                <w:lang w:eastAsia="cs-CZ"/>
+              </w:rPr>
+              <w:t>3,4</w:t>
+            </w:r>
           </w:p>
         </w:tc>
         <w:tc>
@@ -946,7 +974,6 @@
             <w:pPr>
               <w:widowControl w:val="0"/>
               <w:spacing w:after="0" w:line="240" w:lineRule="auto"/>
-              <w:jc w:val="right"/>
               <w:rPr>
                 <w:rFonts w:ascii="Arial" w:eastAsia="Times New Roman" w:hAnsi="Arial" w:cs="Arial"/>
                 <w:i w:val="0"/>
@@ -1048,6 +1075,16 @@
                 <w:lang w:eastAsia="cs-CZ"/>
               </w:rPr>
             </w:pPr>
+            <w:r>
+              <w:rPr>
+                <w:rFonts w:ascii="Times New Roman" w:eastAsia="Times New Roman" w:hAnsi="Times New Roman" w:cs="Times New Roman"/>
+                <w:sz w:val="20"/>
+                <w:szCs w:val="20"/>
+                <w:highlight w:val="yellow"/>
+                <w:lang w:eastAsia="cs-CZ"/>
+              </w:rPr>
+              <w:t>5,6</w:t>
+            </w:r>
           </w:p>
         </w:tc>
         <w:tc>
@@ -1094,7 +1131,6 @@
             <w:pPr>
               <w:widowControl w:val="0"/>
               <w:spacing w:after="0" w:line="240" w:lineRule="auto"/>
-              <w:jc w:val="right"/>
               <w:rPr>
                 <w:rFonts w:ascii="Arial" w:eastAsia="Times New Roman" w:hAnsi="Arial" w:cs="Arial"/>
                 <w:i w:val="0"/>
@@ -1251,7 +1287,6 @@
             <w:pPr>
               <w:widowControl w:val="0"/>
               <w:spacing w:after="0" w:line="240" w:lineRule="auto"/>
-              <w:jc w:val="right"/>
               <w:rPr>
                 <w:rFonts w:ascii="Arial" w:eastAsia="Times New Roman" w:hAnsi="Arial" w:cs="Arial"/>
                 <w:i w:val="0"/>
@@ -1361,7 +1396,6 @@
                 <w:lang w:eastAsia="cs-CZ"/>
               </w:rPr>
             </w:pPr>
-            <w:proofErr w:type="spellStart"/>
             <w:r>
               <w:rPr>
                 <w:rFonts w:ascii="Times New Roman" w:eastAsia="Times New Roman" w:hAnsi="Times New Roman" w:cs="Times New Roman"/>
@@ -1369,7 +1403,6 @@
               </w:rPr>
               <w:t>mouseWheel</w:t>
             </w:r>
-            <w:proofErr w:type="spellEnd"/>
           </w:p>
         </w:tc>
         <w:tc>
@@ -1422,7 +1455,6 @@
             <w:pPr>
               <w:widowControl w:val="0"/>
               <w:spacing w:after="0" w:line="240" w:lineRule="auto"/>
-              <w:jc w:val="right"/>
               <w:rPr>
                 <w:rFonts w:ascii="Times New Roman" w:eastAsia="Times New Roman" w:hAnsi="Times New Roman" w:cs="Times New Roman"/>
                 <w:i w:val="0"/>
@@ -1545,6 +1577,15 @@
                 <w:lang w:eastAsia="cs-CZ"/>
               </w:rPr>
             </w:pPr>
+            <w:r>
+              <w:rPr>
+                <w:rFonts w:ascii="Times New Roman" w:eastAsia="Times New Roman" w:hAnsi="Times New Roman" w:cs="Times New Roman"/>
+                <w:sz w:val="20"/>
+                <w:szCs w:val="20"/>
+                <w:lang w:eastAsia="cs-CZ"/>
+              </w:rPr>
+              <w:t>Po stisku levého tl.</w:t>
+            </w:r>
           </w:p>
         </w:tc>
       </w:tr>
@@ -1566,7 +1607,6 @@
             <w:pPr>
               <w:widowControl w:val="0"/>
               <w:spacing w:after="0" w:line="240" w:lineRule="auto"/>
-              <w:jc w:val="right"/>
               <w:rPr>
                 <w:rFonts w:ascii="Times New Roman" w:eastAsia="Times New Roman" w:hAnsi="Times New Roman" w:cs="Times New Roman"/>
                 <w:i w:val="0"/>
@@ -1721,7 +1761,6 @@
             <w:pPr>
               <w:widowControl w:val="0"/>
               <w:spacing w:after="0" w:line="240" w:lineRule="auto"/>
-              <w:jc w:val="right"/>
               <w:rPr>
                 <w:rFonts w:ascii="Arial" w:eastAsia="Times New Roman" w:hAnsi="Arial" w:cs="Arial"/>
                 <w:i w:val="0"/>
@@ -1872,7 +1911,6 @@
             <w:pPr>
               <w:widowControl w:val="0"/>
               <w:spacing w:after="0" w:line="240" w:lineRule="auto"/>
-              <w:jc w:val="right"/>
               <w:rPr>
                 <w:rFonts w:ascii="Arial" w:eastAsia="Times New Roman" w:hAnsi="Arial" w:cs="Arial"/>
                 <w:i w:val="0"/>
@@ -2016,7 +2054,25 @@
                 <w:szCs w:val="20"/>
                 <w:lang w:eastAsia="cs-CZ"/>
               </w:rPr>
-              <w:t>Těleso 1 a 2 Derivace</w:t>
+              <w:t>Těleso 1 a 2</w:t>
+            </w:r>
+            <w:r>
+              <w:rPr>
+                <w:rFonts w:ascii="Times New Roman" w:eastAsia="Times New Roman" w:hAnsi="Times New Roman" w:cs="Times New Roman"/>
+                <w:sz w:val="20"/>
+                <w:szCs w:val="20"/>
+                <w:lang w:eastAsia="cs-CZ"/>
+              </w:rPr>
+              <w:t>.</w:t>
+            </w:r>
+            <w:r>
+              <w:rPr>
+                <w:rFonts w:ascii="Times New Roman" w:eastAsia="Times New Roman" w:hAnsi="Times New Roman" w:cs="Times New Roman"/>
+                <w:sz w:val="20"/>
+                <w:szCs w:val="20"/>
+                <w:lang w:eastAsia="cs-CZ"/>
+              </w:rPr>
+              <w:t xml:space="preserve"> Derivace</w:t>
             </w:r>
           </w:p>
         </w:tc>
@@ -2040,7 +2096,6 @@
             <w:pPr>
               <w:widowControl w:val="0"/>
               <w:spacing w:after="0" w:line="240" w:lineRule="auto"/>
-              <w:jc w:val="right"/>
               <w:rPr>
                 <w:rFonts w:ascii="Arial" w:eastAsia="Times New Roman" w:hAnsi="Arial" w:cs="Arial"/>
                 <w:sz w:val="20"/>
@@ -2186,7 +2241,6 @@
             <w:pPr>
               <w:widowControl w:val="0"/>
               <w:spacing w:after="0" w:line="240" w:lineRule="auto"/>
-              <w:jc w:val="right"/>
               <w:rPr>
                 <w:rFonts w:ascii="Arial" w:eastAsia="Times New Roman" w:hAnsi="Arial" w:cs="Arial"/>
                 <w:i w:val="0"/>
@@ -2237,27 +2291,7 @@
                 <w:szCs w:val="24"/>
                 <w:lang w:eastAsia="cs-CZ"/>
               </w:rPr>
-              <w:t xml:space="preserve">Pozice </w:t>
-            </w:r>
-            <w:proofErr w:type="spellStart"/>
-            <w:r>
-              <w:rPr>
-                <w:rFonts w:ascii="Arial" w:eastAsia="Times New Roman" w:hAnsi="Arial" w:cs="Arial"/>
-                <w:sz w:val="20"/>
-                <w:szCs w:val="24"/>
-                <w:lang w:eastAsia="cs-CZ"/>
-              </w:rPr>
-              <w:t>xyz</w:t>
-            </w:r>
-            <w:proofErr w:type="spellEnd"/>
-            <w:r>
-              <w:rPr>
-                <w:rFonts w:ascii="Arial" w:eastAsia="Times New Roman" w:hAnsi="Arial" w:cs="Arial"/>
-                <w:sz w:val="20"/>
-                <w:szCs w:val="24"/>
-                <w:lang w:eastAsia="cs-CZ"/>
-              </w:rPr>
-              <w:t xml:space="preserve"> – v souřadnicích pozorovatele</w:t>
+              <w:t>Pozice xyz – v souřadnicích pozorovatele</w:t>
             </w:r>
           </w:p>
         </w:tc>
@@ -2369,7 +2403,6 @@
             <w:pPr>
               <w:widowControl w:val="0"/>
               <w:spacing w:after="0" w:line="240" w:lineRule="auto"/>
-              <w:jc w:val="right"/>
               <w:rPr>
                 <w:rFonts w:ascii="Times New Roman" w:eastAsia="Times New Roman" w:hAnsi="Times New Roman" w:cs="Times New Roman"/>
                 <w:i w:val="0"/>
@@ -2409,27 +2442,7 @@
                 <w:szCs w:val="24"/>
                 <w:lang w:eastAsia="cs-CZ"/>
               </w:rPr>
-              <w:t>Hloubka – informace v </w:t>
-            </w:r>
-            <w:proofErr w:type="spellStart"/>
-            <w:r>
-              <w:rPr>
-                <w:rFonts w:ascii="Arial" w:eastAsia="Times New Roman" w:hAnsi="Arial" w:cs="Arial"/>
-                <w:sz w:val="20"/>
-                <w:szCs w:val="24"/>
-                <w:lang w:eastAsia="cs-CZ"/>
-              </w:rPr>
-              <w:t>depth</w:t>
-            </w:r>
-            <w:proofErr w:type="spellEnd"/>
-            <w:r>
-              <w:rPr>
-                <w:rFonts w:ascii="Arial" w:eastAsia="Times New Roman" w:hAnsi="Arial" w:cs="Arial"/>
-                <w:sz w:val="20"/>
-                <w:szCs w:val="24"/>
-                <w:lang w:eastAsia="cs-CZ"/>
-              </w:rPr>
-              <w:t xml:space="preserve"> bufferu</w:t>
+              <w:t>Hloubka – informace v depth bufferu</w:t>
             </w:r>
           </w:p>
         </w:tc>
@@ -2543,7 +2556,6 @@
             <w:pPr>
               <w:widowControl w:val="0"/>
               <w:spacing w:after="0" w:line="240" w:lineRule="auto"/>
-              <w:jc w:val="right"/>
               <w:rPr>
                 <w:rFonts w:ascii="Times New Roman" w:eastAsia="Times New Roman" w:hAnsi="Times New Roman" w:cs="Times New Roman"/>
                 <w:i w:val="0"/>
@@ -2583,27 +2595,7 @@
                 <w:szCs w:val="24"/>
                 <w:lang w:eastAsia="cs-CZ"/>
               </w:rPr>
-              <w:t xml:space="preserve">Normála </w:t>
-            </w:r>
-            <w:proofErr w:type="spellStart"/>
-            <w:r>
-              <w:rPr>
-                <w:rFonts w:ascii="Arial" w:eastAsia="Times New Roman" w:hAnsi="Arial" w:cs="Arial"/>
-                <w:sz w:val="20"/>
-                <w:szCs w:val="24"/>
-                <w:lang w:eastAsia="cs-CZ"/>
-              </w:rPr>
-              <w:t>xyz</w:t>
-            </w:r>
-            <w:proofErr w:type="spellEnd"/>
-            <w:r>
-              <w:rPr>
-                <w:rFonts w:ascii="Arial" w:eastAsia="Times New Roman" w:hAnsi="Arial" w:cs="Arial"/>
-                <w:sz w:val="20"/>
-                <w:szCs w:val="24"/>
-                <w:lang w:eastAsia="cs-CZ"/>
-              </w:rPr>
-              <w:t xml:space="preserve"> – v soustavě pozorovatele</w:t>
+              <w:t>Normála xyz – v soustavě pozorovatele</w:t>
             </w:r>
           </w:p>
         </w:tc>
@@ -2721,7 +2713,6 @@
             <w:pPr>
               <w:widowControl w:val="0"/>
               <w:spacing w:after="0" w:line="240" w:lineRule="auto"/>
-              <w:jc w:val="right"/>
               <w:rPr>
                 <w:rFonts w:ascii="Arial" w:eastAsia="Times New Roman" w:hAnsi="Arial" w:cs="Arial"/>
                 <w:i w:val="0"/>
@@ -2761,19 +2752,8 @@
                 <w:szCs w:val="24"/>
                 <w:lang w:eastAsia="cs-CZ"/>
               </w:rPr>
-              <w:t xml:space="preserve">Mapovaná textura </w:t>
-            </w:r>
-            <w:proofErr w:type="spellStart"/>
-            <w:r>
-              <w:rPr>
-                <w:rFonts w:ascii="Arial" w:eastAsia="Times New Roman" w:hAnsi="Arial" w:cs="Arial"/>
-                <w:sz w:val="20"/>
-                <w:szCs w:val="24"/>
-                <w:lang w:eastAsia="cs-CZ"/>
-              </w:rPr>
-              <w:t>rgba</w:t>
-            </w:r>
-            <w:proofErr w:type="spellEnd"/>
+              <w:t>Mapovaná textura rgba</w:t>
+            </w:r>
           </w:p>
         </w:tc>
         <w:tc>
@@ -2886,7 +2866,6 @@
             <w:pPr>
               <w:widowControl w:val="0"/>
               <w:spacing w:after="0" w:line="240" w:lineRule="auto"/>
-              <w:jc w:val="right"/>
               <w:rPr>
                 <w:rFonts w:ascii="Times New Roman" w:eastAsia="Times New Roman" w:hAnsi="Times New Roman" w:cs="Times New Roman"/>
                 <w:i w:val="0"/>
@@ -2926,19 +2905,8 @@
                 <w:szCs w:val="24"/>
                 <w:lang w:eastAsia="cs-CZ"/>
               </w:rPr>
-              <w:t xml:space="preserve">Souřadnice do textury </w:t>
-            </w:r>
-            <w:proofErr w:type="spellStart"/>
-            <w:r>
-              <w:rPr>
-                <w:rFonts w:ascii="Arial" w:eastAsia="Times New Roman" w:hAnsi="Arial" w:cs="Arial"/>
-                <w:sz w:val="20"/>
-                <w:szCs w:val="24"/>
-                <w:lang w:eastAsia="cs-CZ"/>
-              </w:rPr>
-              <w:t>uv</w:t>
-            </w:r>
-            <w:proofErr w:type="spellEnd"/>
+              <w:t>Souřadnice do textury uv</w:t>
+            </w:r>
           </w:p>
         </w:tc>
         <w:tc>
@@ -3052,7 +3020,6 @@
             <w:pPr>
               <w:widowControl w:val="0"/>
               <w:spacing w:after="0" w:line="240" w:lineRule="auto"/>
-              <w:jc w:val="right"/>
               <w:rPr>
                 <w:rFonts w:ascii="Arial" w:eastAsia="Times New Roman" w:hAnsi="Arial" w:cs="Arial"/>
                 <w:i w:val="0"/>
@@ -3209,7 +3176,6 @@
             <w:pPr>
               <w:widowControl w:val="0"/>
               <w:spacing w:after="0" w:line="240" w:lineRule="auto"/>
-              <w:jc w:val="right"/>
               <w:rPr>
                 <w:rFonts w:ascii="Arial" w:eastAsia="Times New Roman" w:hAnsi="Arial" w:cs="Arial"/>
                 <w:i w:val="0"/>
@@ -3376,7 +3342,6 @@
             <w:pPr>
               <w:widowControl w:val="0"/>
               <w:spacing w:after="0" w:line="240" w:lineRule="auto"/>
-              <w:jc w:val="right"/>
               <w:rPr>
                 <w:rFonts w:ascii="Arial" w:eastAsia="Times New Roman" w:hAnsi="Arial" w:cs="Arial"/>
                 <w:i w:val="0"/>
@@ -3513,6 +3478,15 @@
                 <w:lang w:eastAsia="cs-CZ"/>
               </w:rPr>
             </w:pPr>
+            <w:r>
+              <w:rPr>
+                <w:rFonts w:ascii="Times New Roman" w:eastAsia="Times New Roman" w:hAnsi="Times New Roman" w:cs="Times New Roman"/>
+                <w:sz w:val="20"/>
+                <w:szCs w:val="20"/>
+                <w:lang w:eastAsia="cs-CZ"/>
+              </w:rPr>
+              <w:t>Default</w:t>
+            </w:r>
           </w:p>
         </w:tc>
       </w:tr>
@@ -3534,7 +3508,6 @@
             <w:pPr>
               <w:widowControl w:val="0"/>
               <w:spacing w:after="0" w:line="240" w:lineRule="auto"/>
-              <w:jc w:val="right"/>
               <w:rPr>
                 <w:rFonts w:ascii="Arial" w:eastAsia="Times New Roman" w:hAnsi="Arial" w:cs="Arial"/>
                 <w:sz w:val="20"/>
@@ -3691,7 +3664,6 @@
             <w:pPr>
               <w:widowControl w:val="0"/>
               <w:spacing w:after="0" w:line="240" w:lineRule="auto"/>
-              <w:jc w:val="right"/>
               <w:rPr>
                 <w:rFonts w:ascii="Arial" w:eastAsia="Times New Roman" w:hAnsi="Arial" w:cs="Arial"/>
                 <w:sz w:val="20"/>
@@ -3847,7 +3819,6 @@
             <w:pPr>
               <w:widowControl w:val="0"/>
               <w:spacing w:after="0" w:line="240" w:lineRule="auto"/>
-              <w:jc w:val="right"/>
               <w:rPr>
                 <w:rFonts w:ascii="Arial" w:eastAsia="Times New Roman" w:hAnsi="Arial" w:cs="Arial"/>
                 <w:sz w:val="20"/>
@@ -4004,7 +3975,6 @@
             <w:pPr>
               <w:widowControl w:val="0"/>
               <w:spacing w:after="0" w:line="240" w:lineRule="auto"/>
-              <w:jc w:val="right"/>
               <w:rPr>
                 <w:rFonts w:ascii="Arial" w:eastAsia="Times New Roman" w:hAnsi="Arial" w:cs="Arial"/>
                 <w:sz w:val="20"/>
@@ -4129,6 +4099,15 @@
                 <w:lang w:eastAsia="cs-CZ"/>
               </w:rPr>
             </w:pPr>
+            <w:r>
+              <w:rPr>
+                <w:rFonts w:ascii="Times New Roman" w:eastAsia="Times New Roman" w:hAnsi="Times New Roman" w:cs="Times New Roman"/>
+                <w:sz w:val="20"/>
+                <w:szCs w:val="20"/>
+                <w:lang w:eastAsia="cs-CZ"/>
+              </w:rPr>
+              <w:t>Default</w:t>
+            </w:r>
           </w:p>
         </w:tc>
       </w:tr>
@@ -4150,7 +4129,6 @@
             <w:pPr>
               <w:widowControl w:val="0"/>
               <w:spacing w:after="0" w:line="240" w:lineRule="auto"/>
-              <w:jc w:val="right"/>
               <w:rPr>
                 <w:rFonts w:ascii="Arial" w:eastAsia="Times New Roman" w:hAnsi="Arial" w:cs="Arial"/>
                 <w:i w:val="0"/>
@@ -4298,7 +4276,6 @@
             <w:pPr>
               <w:widowControl w:val="0"/>
               <w:spacing w:after="0" w:line="240" w:lineRule="auto"/>
-              <w:jc w:val="right"/>
               <w:rPr>
                 <w:rFonts w:ascii="Arial" w:eastAsia="Times New Roman" w:hAnsi="Arial" w:cs="Arial"/>
                 <w:i w:val="0"/>
@@ -4455,7 +4432,6 @@
             <w:pPr>
               <w:widowControl w:val="0"/>
               <w:spacing w:after="0" w:line="240" w:lineRule="auto"/>
-              <w:jc w:val="right"/>
               <w:rPr>
                 <w:rFonts w:ascii="Arial" w:eastAsia="Times New Roman" w:hAnsi="Arial" w:cs="Arial"/>
                 <w:i w:val="0"/>
@@ -4594,6 +4570,15 @@
                 <w:lang w:eastAsia="cs-CZ"/>
               </w:rPr>
             </w:pPr>
+            <w:r>
+              <w:rPr>
+                <w:rFonts w:ascii="Times New Roman" w:eastAsia="Times New Roman" w:hAnsi="Times New Roman" w:cs="Times New Roman"/>
+                <w:sz w:val="20"/>
+                <w:szCs w:val="20"/>
+                <w:lang w:eastAsia="cs-CZ"/>
+              </w:rPr>
+              <w:t>Těleso 1 a 2</w:t>
+            </w:r>
           </w:p>
         </w:tc>
       </w:tr>
@@ -4616,7 +4601,6 @@
             <w:pPr>
               <w:widowControl w:val="0"/>
               <w:spacing w:after="0" w:line="240" w:lineRule="auto"/>
-              <w:jc w:val="right"/>
               <w:rPr>
                 <w:rFonts w:ascii="Arial" w:eastAsia="Times New Roman" w:hAnsi="Arial" w:cs="Arial"/>
                 <w:i w:val="0"/>
@@ -4703,7 +4687,7 @@
                 <w:highlight w:val="yellow"/>
                 <w:lang w:eastAsia="cs-CZ"/>
               </w:rPr>
-              <w:t>0</w:t>
+              <w:t>0.5</w:t>
             </w:r>
           </w:p>
         </w:tc>
@@ -4754,6 +4738,33 @@
                 <w:lang w:eastAsia="cs-CZ"/>
               </w:rPr>
             </w:pPr>
+            <w:r>
+              <w:rPr>
+                <w:rFonts w:ascii="Times New Roman" w:eastAsia="Times New Roman" w:hAnsi="Times New Roman" w:cs="Times New Roman"/>
+                <w:sz w:val="20"/>
+                <w:szCs w:val="20"/>
+                <w:lang w:eastAsia="cs-CZ"/>
+              </w:rPr>
+              <w:t>Uhe</w:t>
+            </w:r>
+            <w:r>
+              <w:rPr>
+                <w:rFonts w:ascii="Times New Roman" w:eastAsia="Times New Roman" w:hAnsi="Times New Roman" w:cs="Times New Roman"/>
+                <w:sz w:val="20"/>
+                <w:szCs w:val="20"/>
+                <w:lang w:eastAsia="cs-CZ"/>
+              </w:rPr>
+              <w:t>l</w:t>
+            </w:r>
+            <w:r>
+              <w:rPr>
+                <w:rFonts w:ascii="Times New Roman" w:eastAsia="Times New Roman" w:hAnsi="Times New Roman" w:cs="Times New Roman"/>
+                <w:sz w:val="20"/>
+                <w:szCs w:val="20"/>
+                <w:lang w:eastAsia="cs-CZ"/>
+              </w:rPr>
+              <w:t xml:space="preserve"> osvetlebu rizen klávesou + a -; </w:t>
+            </w:r>
           </w:p>
         </w:tc>
       </w:tr>
@@ -4775,7 +4786,6 @@
             <w:pPr>
               <w:widowControl w:val="0"/>
               <w:spacing w:after="0" w:line="240" w:lineRule="auto"/>
-              <w:jc w:val="right"/>
               <w:rPr>
                 <w:rFonts w:ascii="Arial" w:eastAsia="Times New Roman" w:hAnsi="Arial" w:cs="Arial"/>
                 <w:i w:val="0"/>
@@ -4793,21 +4803,8 @@
                 <w:szCs w:val="24"/>
                 <w:lang w:eastAsia="cs-CZ"/>
               </w:rPr>
-              <w:t>Post-</w:t>
-            </w:r>
-            <w:proofErr w:type="spellStart"/>
-            <w:r>
-              <w:rPr>
-                <w:rFonts w:ascii="Arial" w:eastAsia="Times New Roman" w:hAnsi="Arial" w:cs="Arial"/>
-                <w:i w:val="0"/>
-                <w:iCs/>
-                <w:sz w:val="20"/>
-                <w:szCs w:val="24"/>
-                <w:lang w:eastAsia="cs-CZ"/>
-              </w:rPr>
-              <w:t>processing</w:t>
-            </w:r>
-            <w:proofErr w:type="spellEnd"/>
+              <w:t>Post-processing</w:t>
+            </w:r>
           </w:p>
         </w:tc>
         <w:tc>
@@ -4832,25 +4829,14 @@
                 <w:lang w:eastAsia="cs-CZ"/>
               </w:rPr>
             </w:pPr>
-            <w:proofErr w:type="spellStart"/>
-            <w:r>
-              <w:rPr>
-                <w:rFonts w:ascii="Arial" w:eastAsia="Times New Roman" w:hAnsi="Arial" w:cs="Arial"/>
-                <w:sz w:val="20"/>
-                <w:szCs w:val="24"/>
-                <w:lang w:eastAsia="cs-CZ"/>
-              </w:rPr>
-              <w:t>RenderTarget</w:t>
-            </w:r>
-            <w:proofErr w:type="spellEnd"/>
-            <w:r>
-              <w:rPr>
-                <w:rFonts w:ascii="Arial" w:eastAsia="Times New Roman" w:hAnsi="Arial" w:cs="Arial"/>
-                <w:sz w:val="20"/>
-                <w:szCs w:val="24"/>
-                <w:lang w:eastAsia="cs-CZ"/>
-              </w:rPr>
-              <w:t xml:space="preserve"> pro uložení prvního průchodu</w:t>
+            <w:r>
+              <w:rPr>
+                <w:rFonts w:ascii="Arial" w:eastAsia="Times New Roman" w:hAnsi="Arial" w:cs="Arial"/>
+                <w:sz w:val="20"/>
+                <w:szCs w:val="24"/>
+                <w:lang w:eastAsia="cs-CZ"/>
+              </w:rPr>
+              <w:t>RenderTarget pro uložení prvního průchodu</w:t>
             </w:r>
           </w:p>
         </w:tc>
@@ -4948,7 +4934,6 @@
             <w:pPr>
               <w:widowControl w:val="0"/>
               <w:spacing w:after="0" w:line="240" w:lineRule="auto"/>
-              <w:jc w:val="right"/>
               <w:rPr>
                 <w:rFonts w:ascii="Arial" w:eastAsia="Times New Roman" w:hAnsi="Arial" w:cs="Arial"/>
                 <w:i w:val="0"/>
@@ -5085,7 +5070,6 @@
             <w:pPr>
               <w:widowControl w:val="0"/>
               <w:spacing w:after="0" w:line="240" w:lineRule="auto"/>
-              <w:jc w:val="right"/>
               <w:rPr>
                 <w:rFonts w:ascii="Arial" w:eastAsia="Times New Roman" w:hAnsi="Arial" w:cs="Arial"/>
                 <w:i w:val="0"/>
@@ -5110,7 +5094,6 @@
             <w:pPr>
               <w:widowControl w:val="0"/>
               <w:spacing w:after="0" w:line="240" w:lineRule="auto"/>
-              <w:jc w:val="right"/>
               <w:rPr>
                 <w:rFonts w:ascii="Arial" w:eastAsia="Times New Roman" w:hAnsi="Arial" w:cs="Arial"/>
                 <w:i w:val="0"/>
@@ -5128,21 +5111,8 @@
                 <w:szCs w:val="24"/>
                 <w:lang w:eastAsia="cs-CZ"/>
               </w:rPr>
-              <w:t xml:space="preserve"> </w:t>
-            </w:r>
-            <w:proofErr w:type="spellStart"/>
-            <w:r>
-              <w:rPr>
-                <w:rFonts w:ascii="Arial" w:eastAsia="Times New Roman" w:hAnsi="Arial" w:cs="Arial"/>
-                <w:i w:val="0"/>
-                <w:iCs/>
-                <w:sz w:val="20"/>
-                <w:szCs w:val="24"/>
-                <w:lang w:eastAsia="cs-CZ"/>
-              </w:rPr>
-              <w:t>GitLab</w:t>
-            </w:r>
-            <w:proofErr w:type="spellEnd"/>
+              <w:t xml:space="preserve"> GitLab</w:t>
+            </w:r>
           </w:p>
         </w:tc>
         <w:tc>
@@ -5176,20 +5146,8 @@
                 <w:szCs w:val="24"/>
                 <w:lang w:eastAsia="cs-CZ"/>
               </w:rPr>
-              <w:t xml:space="preserve">Vytvoření privátního </w:t>
-            </w:r>
-            <w:proofErr w:type="spellStart"/>
-            <w:r>
-              <w:rPr>
-                <w:rFonts w:ascii="Arial" w:eastAsia="Times New Roman" w:hAnsi="Arial" w:cs="Arial"/>
-                <w:bCs/>
-                <w:sz w:val="20"/>
-                <w:szCs w:val="24"/>
-                <w:lang w:eastAsia="cs-CZ"/>
-              </w:rPr>
-              <w:t>repozitáře</w:t>
-            </w:r>
-            <w:proofErr w:type="spellEnd"/>
+              <w:t>Vytvoření privátního repozitáře</w:t>
+            </w:r>
           </w:p>
         </w:tc>
         <w:tc>
@@ -5293,7 +5251,6 @@
             <w:pPr>
               <w:widowControl w:val="0"/>
               <w:spacing w:after="0" w:line="240" w:lineRule="auto"/>
-              <w:jc w:val="right"/>
               <w:rPr>
                 <w:rFonts w:ascii="Arial" w:eastAsia="Times New Roman" w:hAnsi="Arial" w:cs="Arial"/>
                 <w:i w:val="0"/>
@@ -5335,20 +5292,8 @@
                 <w:szCs w:val="24"/>
                 <w:lang w:eastAsia="cs-CZ"/>
               </w:rPr>
-              <w:t xml:space="preserve">Pravidelné komentované </w:t>
-            </w:r>
-            <w:proofErr w:type="spellStart"/>
-            <w:r>
-              <w:rPr>
-                <w:rFonts w:ascii="Arial" w:eastAsia="Times New Roman" w:hAnsi="Arial" w:cs="Arial"/>
-                <w:bCs/>
-                <w:sz w:val="20"/>
-                <w:szCs w:val="24"/>
-                <w:lang w:eastAsia="cs-CZ"/>
-              </w:rPr>
-              <w:t>commity</w:t>
-            </w:r>
-            <w:proofErr w:type="spellEnd"/>
+              <w:t>Pravidelné komentované commity</w:t>
+            </w:r>
           </w:p>
         </w:tc>
         <w:tc>
@@ -5452,7 +5397,6 @@
             <w:pPr>
               <w:widowControl w:val="0"/>
               <w:spacing w:after="0" w:line="240" w:lineRule="auto"/>
-              <w:jc w:val="right"/>
               <w:rPr>
                 <w:rFonts w:ascii="Arial" w:eastAsia="Times New Roman" w:hAnsi="Arial" w:cs="Arial"/>
                 <w:i w:val="0"/>
@@ -5599,7 +5543,6 @@
             <w:pPr>
               <w:widowControl w:val="0"/>
               <w:spacing w:after="0" w:line="240" w:lineRule="auto"/>
-              <w:jc w:val="right"/>
               <w:rPr>
                 <w:rFonts w:ascii="Arial" w:eastAsia="Times New Roman" w:hAnsi="Arial" w:cs="Arial"/>
                 <w:i w:val="0"/>
@@ -5725,7 +5668,6 @@
             <w:pPr>
               <w:widowControl w:val="0"/>
               <w:spacing w:after="0" w:line="240" w:lineRule="auto"/>
-              <w:jc w:val="right"/>
               <w:rPr>
                 <w:rFonts w:ascii="Arial" w:eastAsia="Times New Roman" w:hAnsi="Arial" w:cs="Arial"/>
                 <w:i w:val="0"/>
@@ -5853,7 +5795,6 @@
             <w:pPr>
               <w:widowControl w:val="0"/>
               <w:spacing w:after="0" w:line="240" w:lineRule="auto"/>
-              <w:jc w:val="right"/>
               <w:rPr>
                 <w:rFonts w:ascii="Arial" w:eastAsia="Times New Roman" w:hAnsi="Arial" w:cs="Arial"/>
                 <w:i w:val="0"/>
@@ -6103,6 +6044,7 @@
     <w:lsdException w:name="HTML Sample" w:semiHidden="1" w:unhideWhenUsed="1"/>
     <w:lsdException w:name="HTML Typewriter" w:semiHidden="1" w:unhideWhenUsed="1"/>
     <w:lsdException w:name="HTML Variable" w:semiHidden="1" w:unhideWhenUsed="1"/>
+    <w:lsdException w:name="Normal Table" w:semiHidden="1" w:unhideWhenUsed="1"/>
     <w:lsdException w:name="annotation subject" w:semiHidden="1" w:unhideWhenUsed="1"/>
     <w:lsdException w:name="No List" w:semiHidden="1" w:unhideWhenUsed="1"/>
     <w:lsdException w:name="Outline List 1" w:semiHidden="1" w:unhideWhenUsed="1"/>
@@ -6145,8 +6087,11 @@
     <w:lsdException w:name="Table Contemporary" w:semiHidden="1" w:unhideWhenUsed="1"/>
     <w:lsdException w:name="Table Elegant" w:semiHidden="1" w:unhideWhenUsed="1"/>
     <w:lsdException w:name="Table Professional" w:semiHidden="1" w:unhideWhenUsed="1"/>
+    <w:lsdException w:name="Table Subtle 1" w:semiHidden="1" w:unhideWhenUsed="1"/>
     <w:lsdException w:name="Table Subtle 2" w:semiHidden="1" w:unhideWhenUsed="1"/>
     <w:lsdException w:name="Table Web 1" w:semiHidden="1" w:unhideWhenUsed="1"/>
+    <w:lsdException w:name="Table Web 2" w:semiHidden="1" w:unhideWhenUsed="1"/>
+    <w:lsdException w:name="Table Web 3" w:semiHidden="1" w:unhideWhenUsed="1"/>
     <w:lsdException w:name="Balloon Text" w:semiHidden="1" w:unhideWhenUsed="1"/>
     <w:lsdException w:name="Table Grid" w:uiPriority="39"/>
     <w:lsdException w:name="Table Theme" w:semiHidden="1" w:unhideWhenUsed="1"/>

</xml_diff>